<commit_message>
Week 4 - COMPLETED
</commit_message>
<xml_diff>
--- a/Week 4/Week 4 [AS2016525].docx
+++ b/Week 4/Week 4 [AS2016525].docx
@@ -27,72 +27,6 @@
         </w:rPr>
         <w:t>COVID-19-TweetIDs</w:t>
       </w:r>
-    </w:p>
-    <w:p>
-      <w:pPr>
-        <w:spacing w:before="100" w:beforeAutospacing="1" w:after="100" w:afterAutospacing="1" w:line="240" w:lineRule="auto"/>
-        <w:jc w:val="both"/>
-        <w:rPr>
-          <w:rFonts w:asciiTheme="majorHAnsi" w:eastAsia="Times New Roman" w:hAnsiTheme="majorHAnsi" w:cstheme="majorHAnsi"/>
-          <w:sz w:val="24"/>
-          <w:szCs w:val="24"/>
-        </w:rPr>
-      </w:pPr>
-      <w:r>
-        <w:rPr>
-          <w:rFonts w:asciiTheme="majorHAnsi" w:eastAsia="Times New Roman" w:hAnsiTheme="majorHAnsi" w:cstheme="majorHAnsi"/>
-          <w:sz w:val="24"/>
-          <w:szCs w:val="24"/>
-        </w:rPr>
-        <w:t xml:space="preserve">The repository contains an ongoing collection of tweets IDs associated with the novel coronavirus COVID-19 (SARS-CoV-2), which commenced on January 28, 2020. We used the Twitter’s search API to gather historical Tweets from the preceding 7 days, leading to the first Tweets in our dataset dating back to January 21, 2020. We leveraged Twitter’s streaming API to follow specified accounts and also collect in real-time tweets that mention specific keywords. To comply with Twitter’s </w:t>
-      </w:r>
-      <w:hyperlink r:id="rId5" w:history="1">
-        <w:r>
-          <w:rPr>
-            <w:rFonts w:asciiTheme="majorHAnsi" w:eastAsia="Times New Roman" w:hAnsiTheme="majorHAnsi" w:cstheme="majorHAnsi"/>
-            <w:sz w:val="24"/>
-            <w:szCs w:val="24"/>
-          </w:rPr>
-          <w:t>Terms of Service</w:t>
-        </w:r>
-      </w:hyperlink>
-      <w:r>
-        <w:rPr>
-          <w:rFonts w:asciiTheme="majorHAnsi" w:eastAsia="Times New Roman" w:hAnsiTheme="majorHAnsi" w:cstheme="majorHAnsi"/>
-          <w:sz w:val="24"/>
-          <w:szCs w:val="24"/>
-        </w:rPr>
-        <w:t>, we are only publicly releasing the Tweet IDs of the collected Tweets. The data is released for non-commercial research use.</w:t>
-      </w:r>
-    </w:p>
-    <w:p>
-      <w:pPr>
-        <w:spacing w:before="100" w:beforeAutospacing="1" w:after="100" w:afterAutospacing="1" w:line="240" w:lineRule="auto"/>
-        <w:jc w:val="both"/>
-        <w:rPr>
-          <w:rFonts w:asciiTheme="majorHAnsi" w:eastAsia="Times New Roman" w:hAnsiTheme="majorHAnsi" w:cstheme="majorHAnsi"/>
-          <w:sz w:val="24"/>
-          <w:szCs w:val="24"/>
-        </w:rPr>
-      </w:pPr>
-      <w:r>
-        <w:rPr>
-          <w:rFonts w:asciiTheme="majorHAnsi" w:eastAsia="Times New Roman" w:hAnsiTheme="majorHAnsi" w:cstheme="majorHAnsi"/>
-          <w:sz w:val="24"/>
-          <w:szCs w:val="24"/>
-        </w:rPr>
-        <w:t xml:space="preserve">The associated paper to this repository can be found here: </w:t>
-      </w:r>
-      <w:hyperlink r:id="rId6" w:history="1">
-        <w:r>
-          <w:rPr>
-            <w:rFonts w:asciiTheme="majorHAnsi" w:eastAsia="Times New Roman" w:hAnsiTheme="majorHAnsi" w:cstheme="majorHAnsi"/>
-            <w:sz w:val="24"/>
-            <w:szCs w:val="24"/>
-          </w:rPr>
-          <w:t>#COVID-19: The First Public Coronavirus Twitter Dataset</w:t>
-        </w:r>
-      </w:hyperlink>
     </w:p>
     <w:p>
       <w:pPr>
@@ -269,7 +203,23 @@
           <w:sz w:val="24"/>
           <w:szCs w:val="24"/>
         </w:rPr>
-        <w:t>We will be continuously maintaining this database for the foreseeable future, and will be uploading new data on a weekly basis.</w:t>
+        <w:t>There may be a few hours of missing data due to technical difficulties.</w:t>
+      </w:r>
+      <w:r>
+        <w:rPr>
+          <w:rFonts w:asciiTheme="majorHAnsi" w:eastAsia="Times New Roman" w:hAnsiTheme="majorHAnsi" w:cstheme="majorHAnsi"/>
+          <w:sz w:val="24"/>
+          <w:szCs w:val="24"/>
+        </w:rPr>
+        <w:t xml:space="preserve"> I</w:t>
+      </w:r>
+      <w:r>
+        <w:rPr>
+          <w:rFonts w:asciiTheme="majorHAnsi" w:eastAsia="Times New Roman" w:hAnsiTheme="majorHAnsi" w:cstheme="majorHAnsi"/>
+          <w:sz w:val="24"/>
+          <w:szCs w:val="24"/>
+        </w:rPr>
+        <w:t xml:space="preserve"> have done our best to recover as many Tweets from those time frames by using Twitter’s search API.</w:t>
       </w:r>
     </w:p>
     <w:p>
@@ -292,7 +242,15 @@
           <w:sz w:val="24"/>
           <w:szCs w:val="24"/>
         </w:rPr>
-        <w:t>There may be a few hours of missing data due to technical difficulties. We have done our best to recover as many Tweets from those time frames by using Twitter’s search API.</w:t>
+        <w:t>I</w:t>
+      </w:r>
+      <w:r>
+        <w:rPr>
+          <w:rFonts w:asciiTheme="majorHAnsi" w:eastAsia="Times New Roman" w:hAnsiTheme="majorHAnsi" w:cstheme="majorHAnsi"/>
+          <w:sz w:val="24"/>
+          <w:szCs w:val="24"/>
+        </w:rPr>
+        <w:t xml:space="preserve"> will keep a running summary of basic statistics as we upload data in each new release.</w:t>
       </w:r>
     </w:p>
     <w:p>
@@ -315,7 +273,7 @@
           <w:sz w:val="24"/>
           <w:szCs w:val="24"/>
         </w:rPr>
-        <w:t>We will keep a running summary of basic statistics as we upload data in each new release.</w:t>
+        <w:t>The file keywords.txt and accounts.txt contains the updated keywords and accounts respectively that we tracked in our data collection. Each keyword and account will be followed by the date we began tracking them, and date we removed them (if the keyword or account has been removed) from our tracking list.</w:t>
       </w:r>
     </w:p>
     <w:p>
@@ -326,177 +284,6 @@
         </w:numPr>
         <w:spacing w:before="100" w:beforeAutospacing="1" w:after="100" w:afterAutospacing="1" w:line="240" w:lineRule="auto"/>
         <w:jc w:val="both"/>
-        <w:rPr>
-          <w:rFonts w:asciiTheme="majorHAnsi" w:eastAsia="Times New Roman" w:hAnsiTheme="majorHAnsi" w:cstheme="majorHAnsi"/>
-          <w:sz w:val="24"/>
-          <w:szCs w:val="24"/>
-        </w:rPr>
-      </w:pPr>
-      <w:r>
-        <w:rPr>
-          <w:rFonts w:asciiTheme="majorHAnsi" w:eastAsia="Times New Roman" w:hAnsiTheme="majorHAnsi" w:cstheme="majorHAnsi"/>
-          <w:sz w:val="24"/>
-          <w:szCs w:val="24"/>
-        </w:rPr>
-        <w:t>The file keywords.txt and accounts.txt contains the updated keywords and accounts respectively that we tracked in our data collection. Each keyword and account will be followed by the date we began tracking them, and date we removed them (if the keyword or account has been removed) from our tracking list.</w:t>
-      </w:r>
-    </w:p>
-    <w:p>
-      <w:pPr>
-        <w:numPr>
-          <w:ilvl w:val="0"/>
-          <w:numId w:val="2"/>
-        </w:numPr>
-        <w:spacing w:before="100" w:beforeAutospacing="1" w:after="100" w:afterAutospacing="1" w:line="240" w:lineRule="auto"/>
-        <w:jc w:val="both"/>
-        <w:rPr>
-          <w:rFonts w:asciiTheme="majorHAnsi" w:eastAsia="Times New Roman" w:hAnsiTheme="majorHAnsi" w:cstheme="majorHAnsi"/>
-          <w:sz w:val="24"/>
-          <w:szCs w:val="24"/>
-        </w:rPr>
-      </w:pPr>
-      <w:r>
-        <w:rPr>
-          <w:rFonts w:asciiTheme="majorHAnsi" w:eastAsia="Times New Roman" w:hAnsiTheme="majorHAnsi" w:cstheme="majorHAnsi"/>
-          <w:sz w:val="24"/>
-          <w:szCs w:val="24"/>
-        </w:rPr>
-        <w:t xml:space="preserve">Consider using tools such as the </w:t>
-      </w:r>
-      <w:hyperlink r:id="rId7" w:history="1">
-        <w:r>
-          <w:rPr>
-            <w:rFonts w:asciiTheme="majorHAnsi" w:eastAsia="Times New Roman" w:hAnsiTheme="majorHAnsi" w:cstheme="majorHAnsi"/>
-            <w:sz w:val="24"/>
-            <w:szCs w:val="24"/>
-          </w:rPr>
-          <w:t>Hydrator</w:t>
-        </w:r>
-      </w:hyperlink>
-      <w:r>
-        <w:rPr>
-          <w:rFonts w:asciiTheme="majorHAnsi" w:eastAsia="Times New Roman" w:hAnsiTheme="majorHAnsi" w:cstheme="majorHAnsi"/>
-          <w:sz w:val="24"/>
-          <w:szCs w:val="24"/>
-        </w:rPr>
-        <w:t xml:space="preserve"> and </w:t>
-      </w:r>
-      <w:hyperlink r:id="rId8" w:history="1">
-        <w:proofErr w:type="spellStart"/>
-        <w:r>
-          <w:rPr>
-            <w:rFonts w:asciiTheme="majorHAnsi" w:eastAsia="Times New Roman" w:hAnsiTheme="majorHAnsi" w:cstheme="majorHAnsi"/>
-            <w:sz w:val="24"/>
-            <w:szCs w:val="24"/>
-          </w:rPr>
-          <w:t>Twarc</w:t>
-        </w:r>
-        <w:proofErr w:type="spellEnd"/>
-      </w:hyperlink>
-      <w:r>
-        <w:rPr>
-          <w:rFonts w:asciiTheme="majorHAnsi" w:eastAsia="Times New Roman" w:hAnsiTheme="majorHAnsi" w:cstheme="majorHAnsi"/>
-          <w:sz w:val="24"/>
-          <w:szCs w:val="24"/>
-        </w:rPr>
-        <w:t xml:space="preserve"> to rehydrate the Tweet IDs. Instructions for both are in the next section.</w:t>
-      </w:r>
-    </w:p>
-    <w:p>
-      <w:pPr>
-        <w:numPr>
-          <w:ilvl w:val="0"/>
-          <w:numId w:val="2"/>
-        </w:numPr>
-        <w:spacing w:before="100" w:beforeAutospacing="1" w:after="100" w:afterAutospacing="1" w:line="240" w:lineRule="auto"/>
-        <w:jc w:val="both"/>
-        <w:rPr>
-          <w:rFonts w:asciiTheme="majorHAnsi" w:eastAsia="Times New Roman" w:hAnsiTheme="majorHAnsi" w:cstheme="majorHAnsi"/>
-          <w:sz w:val="24"/>
-          <w:szCs w:val="24"/>
-        </w:rPr>
-      </w:pPr>
-      <w:r>
-        <w:rPr>
-          <w:rFonts w:asciiTheme="majorHAnsi" w:eastAsia="Times New Roman" w:hAnsiTheme="majorHAnsi" w:cstheme="majorHAnsi"/>
-          <w:sz w:val="24"/>
-          <w:szCs w:val="24"/>
-        </w:rPr>
-        <w:t>Hydrating may take a while, and Tweets may have been deleted since our initial collection. If that is the case, unfortunately you will not be able to get the deleted Tweets from querying Twitter's API. Ed Summers (</w:t>
-      </w:r>
-      <w:proofErr w:type="spellStart"/>
-      <w:r>
-        <w:rPr>
-          <w:rFonts w:asciiTheme="majorHAnsi" w:eastAsia="Times New Roman" w:hAnsiTheme="majorHAnsi" w:cstheme="majorHAnsi"/>
-          <w:sz w:val="24"/>
-          <w:szCs w:val="24"/>
-        </w:rPr>
-        <w:fldChar w:fldCharType="begin"/>
-      </w:r>
-      <w:r>
-        <w:rPr>
-          <w:rFonts w:asciiTheme="majorHAnsi" w:eastAsia="Times New Roman" w:hAnsiTheme="majorHAnsi" w:cstheme="majorHAnsi"/>
-          <w:sz w:val="24"/>
-          <w:szCs w:val="24"/>
-        </w:rPr>
-        <w:instrText xml:space="preserve"> HYPERLINK "https://github.com/edsu" </w:instrText>
-      </w:r>
-      <w:r>
-        <w:rPr>
-          <w:rFonts w:asciiTheme="majorHAnsi" w:eastAsia="Times New Roman" w:hAnsiTheme="majorHAnsi" w:cstheme="majorHAnsi"/>
-          <w:sz w:val="24"/>
-          <w:szCs w:val="24"/>
-        </w:rPr>
-        <w:fldChar w:fldCharType="separate"/>
-      </w:r>
-      <w:r>
-        <w:rPr>
-          <w:rFonts w:asciiTheme="majorHAnsi" w:eastAsia="Times New Roman" w:hAnsiTheme="majorHAnsi" w:cstheme="majorHAnsi"/>
-          <w:sz w:val="24"/>
-          <w:szCs w:val="24"/>
-        </w:rPr>
-        <w:t>edsu</w:t>
-      </w:r>
-      <w:proofErr w:type="spellEnd"/>
-      <w:r>
-        <w:rPr>
-          <w:rFonts w:asciiTheme="majorHAnsi" w:eastAsia="Times New Roman" w:hAnsiTheme="majorHAnsi" w:cstheme="majorHAnsi"/>
-          <w:sz w:val="24"/>
-          <w:szCs w:val="24"/>
-        </w:rPr>
-        <w:fldChar w:fldCharType="end"/>
-      </w:r>
-      <w:r>
-        <w:rPr>
-          <w:rFonts w:asciiTheme="majorHAnsi" w:eastAsia="Times New Roman" w:hAnsiTheme="majorHAnsi" w:cstheme="majorHAnsi"/>
-          <w:sz w:val="24"/>
-          <w:szCs w:val="24"/>
-        </w:rPr>
-        <w:t xml:space="preserve">) hydrated the Tweets in release v1.0, taking approximately 25 hours to complete, and found that there was an approximate 6% of the Tweets that were deleted at the time of hydration, with final </w:t>
-      </w:r>
-      <w:proofErr w:type="spellStart"/>
-      <w:r>
-        <w:rPr>
-          <w:rFonts w:asciiTheme="majorHAnsi" w:eastAsia="Times New Roman" w:hAnsiTheme="majorHAnsi" w:cstheme="majorHAnsi"/>
-          <w:sz w:val="24"/>
-          <w:szCs w:val="24"/>
-        </w:rPr>
-        <w:t>gzipped</w:t>
-      </w:r>
-      <w:proofErr w:type="spellEnd"/>
-      <w:r>
-        <w:rPr>
-          <w:rFonts w:asciiTheme="majorHAnsi" w:eastAsia="Times New Roman" w:hAnsiTheme="majorHAnsi" w:cstheme="majorHAnsi"/>
-          <w:sz w:val="24"/>
-          <w:szCs w:val="24"/>
-        </w:rPr>
-        <w:t xml:space="preserve"> data size of 6.9 GB.</w:t>
-      </w:r>
-    </w:p>
-    <w:p>
-      <w:pPr>
-        <w:spacing w:before="100" w:beforeAutospacing="1" w:after="100" w:afterAutospacing="1" w:line="240" w:lineRule="auto"/>
-        <w:jc w:val="both"/>
         <w:outlineLvl w:val="1"/>
         <w:rPr>
           <w:rFonts w:asciiTheme="majorHAnsi" w:eastAsia="Times New Roman" w:hAnsiTheme="majorHAnsi" w:cstheme="majorHAnsi"/>
@@ -509,11 +296,540 @@
       <w:r>
         <w:rPr>
           <w:rFonts w:asciiTheme="majorHAnsi" w:eastAsia="Times New Roman" w:hAnsiTheme="majorHAnsi" w:cstheme="majorHAnsi"/>
+          <w:sz w:val="24"/>
+          <w:szCs w:val="24"/>
+        </w:rPr>
+        <w:t xml:space="preserve">Hydrating may take a while, and Tweets may have been deleted since our initial collection. If that is the case, unfortunately you will not be able to get the deleted Tweets from querying Twitter's API. </w:t>
+      </w:r>
+    </w:p>
+    <w:p>
+      <w:pPr>
+        <w:spacing w:before="100" w:beforeAutospacing="1" w:after="100" w:afterAutospacing="1" w:line="240" w:lineRule="auto"/>
+        <w:jc w:val="both"/>
+        <w:outlineLvl w:val="1"/>
+        <w:rPr>
+          <w:rFonts w:asciiTheme="majorHAnsi" w:eastAsia="Times New Roman" w:hAnsiTheme="majorHAnsi" w:cstheme="majorHAnsi"/>
           <w:b/>
           <w:bCs/>
           <w:sz w:val="36"/>
           <w:szCs w:val="36"/>
         </w:rPr>
+      </w:pPr>
+      <w:r>
+        <w:rPr>
+          <w:rFonts w:asciiTheme="majorHAnsi" w:eastAsia="Times New Roman" w:hAnsiTheme="majorHAnsi" w:cstheme="majorHAnsi"/>
+          <w:b/>
+          <w:bCs/>
+          <w:sz w:val="36"/>
+          <w:szCs w:val="36"/>
+        </w:rPr>
+        <w:t>Used Keywords</w:t>
+      </w:r>
+      <w:r>
+        <w:rPr>
+          <w:rFonts w:asciiTheme="majorHAnsi" w:eastAsia="Times New Roman" w:hAnsiTheme="majorHAnsi" w:cstheme="majorHAnsi"/>
+          <w:b/>
+          <w:bCs/>
+          <w:sz w:val="36"/>
+          <w:szCs w:val="36"/>
+        </w:rPr>
+        <w:t>:</w:t>
+      </w:r>
+    </w:p>
+    <w:p>
+      <w:pPr>
+        <w:pStyle w:val="NoSpacing"/>
+        <w:ind w:left="810"/>
+      </w:pPr>
+      <w:r>
+        <w:t xml:space="preserve">Coronavirus           </w:t>
+      </w:r>
+    </w:p>
+    <w:p>
+      <w:pPr>
+        <w:pStyle w:val="NoSpacing"/>
+        <w:ind w:left="810"/>
+      </w:pPr>
+      <w:r>
+        <w:t xml:space="preserve">Koronavirus           </w:t>
+      </w:r>
+    </w:p>
+    <w:p>
+      <w:pPr>
+        <w:pStyle w:val="NoSpacing"/>
+        <w:ind w:left="810"/>
+      </w:pPr>
+      <w:r>
+        <w:t xml:space="preserve">Corona                    </w:t>
+      </w:r>
+    </w:p>
+    <w:p>
+      <w:pPr>
+        <w:pStyle w:val="NoSpacing"/>
+        <w:ind w:left="810"/>
+      </w:pPr>
+      <w:r>
+        <w:t xml:space="preserve">CDC                         </w:t>
+      </w:r>
+    </w:p>
+    <w:p>
+      <w:pPr>
+        <w:pStyle w:val="NoSpacing"/>
+        <w:ind w:left="810"/>
+      </w:pPr>
+      <w:r>
+        <w:t xml:space="preserve">Wuhan                   </w:t>
+      </w:r>
+    </w:p>
+    <w:p>
+      <w:pPr>
+        <w:pStyle w:val="NoSpacing"/>
+        <w:ind w:left="810"/>
+      </w:pPr>
+      <w:r>
+        <w:t xml:space="preserve">N95                         </w:t>
+      </w:r>
+    </w:p>
+    <w:p>
+      <w:pPr>
+        <w:pStyle w:val="NoSpacing"/>
+        <w:ind w:left="810"/>
+      </w:pPr>
+      <w:r>
+        <w:t xml:space="preserve">Kungflu                   </w:t>
+      </w:r>
+    </w:p>
+    <w:p>
+      <w:pPr>
+        <w:pStyle w:val="NoSpacing"/>
+        <w:ind w:left="810"/>
+      </w:pPr>
+      <w:r>
+        <w:t xml:space="preserve">Epidemic                </w:t>
+      </w:r>
+    </w:p>
+    <w:p>
+      <w:pPr>
+        <w:pStyle w:val="NoSpacing"/>
+        <w:ind w:left="810"/>
+      </w:pPr>
+      <w:r>
+        <w:t xml:space="preserve">outbreak                </w:t>
+      </w:r>
+    </w:p>
+    <w:p>
+      <w:pPr>
+        <w:pStyle w:val="NoSpacing"/>
+        <w:ind w:left="810"/>
+      </w:pPr>
+      <w:r>
+        <w:t xml:space="preserve">Sinophobia            </w:t>
+      </w:r>
+    </w:p>
+    <w:p>
+      <w:pPr>
+        <w:pStyle w:val="NoSpacing"/>
+        <w:ind w:left="810"/>
+      </w:pPr>
+      <w:r>
+        <w:t xml:space="preserve">China                      </w:t>
+      </w:r>
+    </w:p>
+    <w:p>
+      <w:pPr>
+        <w:pStyle w:val="NoSpacing"/>
+        <w:ind w:left="810"/>
+      </w:pPr>
+      <w:r>
+        <w:t xml:space="preserve">covid-19                 </w:t>
+      </w:r>
+    </w:p>
+    <w:p>
+      <w:pPr>
+        <w:pStyle w:val="NoSpacing"/>
+        <w:ind w:left="810"/>
+      </w:pPr>
+      <w:r>
+        <w:t xml:space="preserve">corona virus          </w:t>
+      </w:r>
+    </w:p>
+    <w:p>
+      <w:pPr>
+        <w:pStyle w:val="NoSpacing"/>
+        <w:ind w:left="810"/>
+      </w:pPr>
+      <w:r>
+        <w:t xml:space="preserve">covid                       </w:t>
+      </w:r>
+    </w:p>
+    <w:p>
+      <w:pPr>
+        <w:pStyle w:val="NoSpacing"/>
+        <w:ind w:left="810"/>
+      </w:pPr>
+      <w:r>
+        <w:t xml:space="preserve">covid19                    </w:t>
+      </w:r>
+    </w:p>
+    <w:p>
+      <w:pPr>
+        <w:pStyle w:val="NoSpacing"/>
+        <w:ind w:left="810"/>
+      </w:pPr>
+      <w:r>
+        <w:t xml:space="preserve">sars-cov-2                </w:t>
+      </w:r>
+    </w:p>
+    <w:p>
+      <w:pPr>
+        <w:pStyle w:val="NoSpacing"/>
+        <w:ind w:left="810"/>
+      </w:pPr>
+      <w:r>
+        <w:t>COVID</w:t>
+      </w:r>
+      <w:r>
+        <w:rPr>
+          <w:rFonts w:ascii="MS Gothic" w:eastAsia="MS Gothic" w:hAnsi="MS Gothic" w:cs="MS Gothic" w:hint="eastAsia"/>
+        </w:rPr>
+        <w:t>ー</w:t>
+      </w:r>
+      <w:r>
+        <w:t xml:space="preserve">19              </w:t>
+      </w:r>
+    </w:p>
+    <w:p>
+      <w:pPr>
+        <w:pStyle w:val="NoSpacing"/>
+        <w:ind w:left="810"/>
+      </w:pPr>
+      <w:r>
+        <w:t xml:space="preserve">COVD                        </w:t>
+      </w:r>
+    </w:p>
+    <w:p>
+      <w:pPr>
+        <w:pStyle w:val="NoSpacing"/>
+        <w:ind w:left="810"/>
+      </w:pPr>
+      <w:r>
+        <w:t xml:space="preserve">pandemic                    </w:t>
+      </w:r>
+    </w:p>
+    <w:p>
+      <w:pPr>
+        <w:pStyle w:val="NoSpacing"/>
+        <w:ind w:left="810"/>
+      </w:pPr>
+      <w:r>
+        <w:t xml:space="preserve">lockdown                    </w:t>
+      </w:r>
+    </w:p>
+    <w:p>
+      <w:pPr>
+        <w:pStyle w:val="NoSpacing"/>
+        <w:ind w:left="810"/>
+      </w:pPr>
+      <w:r>
+        <w:t xml:space="preserve">lock down                   </w:t>
+      </w:r>
+    </w:p>
+    <w:p>
+      <w:pPr>
+        <w:pStyle w:val="NoSpacing"/>
+        <w:ind w:left="810"/>
+      </w:pPr>
+      <w:r>
+        <w:t xml:space="preserve">stay at home              </w:t>
+      </w:r>
+    </w:p>
+    <w:p>
+      <w:pPr>
+        <w:pStyle w:val="NoSpacing"/>
+        <w:ind w:left="810"/>
+      </w:pPr>
+      <w:r>
+        <w:t xml:space="preserve">stay home                   </w:t>
+      </w:r>
+    </w:p>
+    <w:p>
+      <w:pPr>
+        <w:pStyle w:val="NoSpacing"/>
+        <w:ind w:left="810"/>
+      </w:pPr>
+      <w:r>
+        <w:t xml:space="preserve">stayhome                    </w:t>
+      </w:r>
+    </w:p>
+    <w:p>
+      <w:pPr>
+        <w:spacing w:before="100" w:beforeAutospacing="1" w:after="100" w:afterAutospacing="1" w:line="240" w:lineRule="auto"/>
+        <w:jc w:val="both"/>
+        <w:rPr>
+          <w:rFonts w:asciiTheme="majorHAnsi" w:eastAsia="Times New Roman" w:hAnsiTheme="majorHAnsi" w:cstheme="majorHAnsi"/>
+          <w:b/>
+          <w:bCs/>
+          <w:sz w:val="36"/>
+          <w:szCs w:val="36"/>
+        </w:rPr>
+      </w:pPr>
+      <w:r>
+        <w:rPr>
+          <w:rFonts w:asciiTheme="majorHAnsi" w:eastAsia="Times New Roman" w:hAnsiTheme="majorHAnsi" w:cstheme="majorHAnsi"/>
+          <w:b/>
+          <w:bCs/>
+          <w:sz w:val="36"/>
+          <w:szCs w:val="36"/>
+        </w:rPr>
+        <w:lastRenderedPageBreak/>
+        <w:t>Sample of gathered Twitter IDs’:</w:t>
+      </w:r>
+    </w:p>
+    <w:p>
+      <w:pPr>
+        <w:pStyle w:val="NoSpacing"/>
+        <w:spacing w:line="360" w:lineRule="auto"/>
+        <w:ind w:left="1170"/>
+        <w:rPr>
+          <w:rFonts w:asciiTheme="majorHAnsi" w:hAnsiTheme="majorHAnsi" w:cstheme="majorHAnsi"/>
+        </w:rPr>
+      </w:pPr>
+      <w:r>
+        <w:rPr>
+          <w:rFonts w:asciiTheme="majorHAnsi" w:hAnsiTheme="majorHAnsi" w:cstheme="majorHAnsi"/>
+        </w:rPr>
+        <w:t>1245229407721213952</w:t>
+      </w:r>
+    </w:p>
+    <w:p>
+      <w:pPr>
+        <w:pStyle w:val="NoSpacing"/>
+        <w:spacing w:line="360" w:lineRule="auto"/>
+        <w:ind w:left="1170"/>
+        <w:rPr>
+          <w:rFonts w:asciiTheme="majorHAnsi" w:hAnsiTheme="majorHAnsi" w:cstheme="majorHAnsi"/>
+        </w:rPr>
+      </w:pPr>
+      <w:r>
+        <w:rPr>
+          <w:rFonts w:asciiTheme="majorHAnsi" w:hAnsiTheme="majorHAnsi" w:cstheme="majorHAnsi"/>
+        </w:rPr>
+        <w:t>1245229407683264512</w:t>
+      </w:r>
+    </w:p>
+    <w:p>
+      <w:pPr>
+        <w:pStyle w:val="NoSpacing"/>
+        <w:spacing w:line="360" w:lineRule="auto"/>
+        <w:ind w:left="1170"/>
+        <w:rPr>
+          <w:rFonts w:asciiTheme="majorHAnsi" w:hAnsiTheme="majorHAnsi" w:cstheme="majorHAnsi"/>
+        </w:rPr>
+      </w:pPr>
+      <w:r>
+        <w:rPr>
+          <w:rFonts w:asciiTheme="majorHAnsi" w:hAnsiTheme="majorHAnsi" w:cstheme="majorHAnsi"/>
+        </w:rPr>
+        <w:t>1245229407725219840</w:t>
+      </w:r>
+    </w:p>
+    <w:p>
+      <w:pPr>
+        <w:pStyle w:val="NoSpacing"/>
+        <w:spacing w:line="360" w:lineRule="auto"/>
+        <w:ind w:left="1170"/>
+        <w:rPr>
+          <w:rFonts w:asciiTheme="majorHAnsi" w:hAnsiTheme="majorHAnsi" w:cstheme="majorHAnsi"/>
+        </w:rPr>
+      </w:pPr>
+      <w:r>
+        <w:rPr>
+          <w:rFonts w:asciiTheme="majorHAnsi" w:hAnsiTheme="majorHAnsi" w:cstheme="majorHAnsi"/>
+        </w:rPr>
+        <w:t>1245229407226040320</w:t>
+      </w:r>
+    </w:p>
+    <w:p>
+      <w:pPr>
+        <w:pStyle w:val="NoSpacing"/>
+        <w:spacing w:line="360" w:lineRule="auto"/>
+        <w:ind w:left="1170"/>
+        <w:rPr>
+          <w:rFonts w:asciiTheme="majorHAnsi" w:hAnsiTheme="majorHAnsi" w:cstheme="majorHAnsi"/>
+        </w:rPr>
+      </w:pPr>
+      <w:r>
+        <w:rPr>
+          <w:rFonts w:asciiTheme="majorHAnsi" w:hAnsiTheme="majorHAnsi" w:cstheme="majorHAnsi"/>
+        </w:rPr>
+        <w:t>1245229407662305283</w:t>
+      </w:r>
+    </w:p>
+    <w:p>
+      <w:pPr>
+        <w:pStyle w:val="NoSpacing"/>
+        <w:spacing w:line="360" w:lineRule="auto"/>
+        <w:ind w:left="1170"/>
+        <w:rPr>
+          <w:rFonts w:asciiTheme="majorHAnsi" w:hAnsiTheme="majorHAnsi" w:cstheme="majorHAnsi"/>
+        </w:rPr>
+      </w:pPr>
+      <w:r>
+        <w:rPr>
+          <w:rFonts w:asciiTheme="majorHAnsi" w:hAnsiTheme="majorHAnsi" w:cstheme="majorHAnsi"/>
+        </w:rPr>
+        <w:t>1245229407675068418</w:t>
+      </w:r>
+    </w:p>
+    <w:p>
+      <w:pPr>
+        <w:pStyle w:val="NoSpacing"/>
+        <w:spacing w:line="360" w:lineRule="auto"/>
+        <w:ind w:left="1170"/>
+        <w:rPr>
+          <w:rFonts w:asciiTheme="majorHAnsi" w:hAnsiTheme="majorHAnsi" w:cstheme="majorHAnsi"/>
+        </w:rPr>
+      </w:pPr>
+      <w:r>
+        <w:rPr>
+          <w:rFonts w:asciiTheme="majorHAnsi" w:hAnsiTheme="majorHAnsi" w:cstheme="majorHAnsi"/>
+        </w:rPr>
+        <w:t>1245229407465172993</w:t>
+      </w:r>
+    </w:p>
+    <w:p>
+      <w:pPr>
+        <w:pStyle w:val="NoSpacing"/>
+        <w:spacing w:line="360" w:lineRule="auto"/>
+        <w:ind w:left="1170"/>
+        <w:rPr>
+          <w:rFonts w:asciiTheme="majorHAnsi" w:hAnsiTheme="majorHAnsi" w:cstheme="majorHAnsi"/>
+        </w:rPr>
+      </w:pPr>
+      <w:r>
+        <w:rPr>
+          <w:rFonts w:asciiTheme="majorHAnsi" w:hAnsiTheme="majorHAnsi" w:cstheme="majorHAnsi"/>
+        </w:rPr>
+        <w:t>1245229407557443585</w:t>
+      </w:r>
+    </w:p>
+    <w:p>
+      <w:pPr>
+        <w:pStyle w:val="NoSpacing"/>
+        <w:spacing w:line="360" w:lineRule="auto"/>
+        <w:ind w:left="1170"/>
+        <w:rPr>
+          <w:rFonts w:asciiTheme="majorHAnsi" w:hAnsiTheme="majorHAnsi" w:cstheme="majorHAnsi"/>
+        </w:rPr>
+      </w:pPr>
+      <w:r>
+        <w:rPr>
+          <w:rFonts w:asciiTheme="majorHAnsi" w:hAnsiTheme="majorHAnsi" w:cstheme="majorHAnsi"/>
+        </w:rPr>
+        <w:t>1245229407767150593</w:t>
+      </w:r>
+    </w:p>
+    <w:p>
+      <w:pPr>
+        <w:pStyle w:val="NoSpacing"/>
+        <w:spacing w:line="360" w:lineRule="auto"/>
+        <w:ind w:left="1170"/>
+        <w:rPr>
+          <w:rFonts w:asciiTheme="majorHAnsi" w:hAnsiTheme="majorHAnsi" w:cstheme="majorHAnsi"/>
+        </w:rPr>
+      </w:pPr>
+      <w:r>
+        <w:rPr>
+          <w:rFonts w:asciiTheme="majorHAnsi" w:hAnsiTheme="majorHAnsi" w:cstheme="majorHAnsi"/>
+        </w:rPr>
+        <w:t>1245229407696019462</w:t>
+      </w:r>
+    </w:p>
+    <w:p>
+      <w:pPr>
+        <w:pStyle w:val="NoSpacing"/>
+        <w:spacing w:line="360" w:lineRule="auto"/>
+        <w:ind w:left="1170"/>
+        <w:rPr>
+          <w:rFonts w:asciiTheme="majorHAnsi" w:hAnsiTheme="majorHAnsi" w:cstheme="majorHAnsi"/>
+        </w:rPr>
+      </w:pPr>
+      <w:r>
+        <w:rPr>
+          <w:rFonts w:asciiTheme="majorHAnsi" w:hAnsiTheme="majorHAnsi" w:cstheme="majorHAnsi"/>
+        </w:rPr>
+        <w:t>1245229407683280896</w:t>
+      </w:r>
+    </w:p>
+    <w:p>
+      <w:pPr>
+        <w:pStyle w:val="NoSpacing"/>
+        <w:spacing w:line="360" w:lineRule="auto"/>
+        <w:ind w:left="1170"/>
+        <w:rPr>
+          <w:rFonts w:asciiTheme="majorHAnsi" w:hAnsiTheme="majorHAnsi" w:cstheme="majorHAnsi"/>
+        </w:rPr>
+      </w:pPr>
+      <w:r>
+        <w:rPr>
+          <w:rFonts w:asciiTheme="majorHAnsi" w:hAnsiTheme="majorHAnsi" w:cstheme="majorHAnsi"/>
+        </w:rPr>
+        <w:t>1245229411944693760</w:t>
+      </w:r>
+    </w:p>
+    <w:p>
+      <w:pPr>
+        <w:pStyle w:val="NoSpacing"/>
+        <w:spacing w:line="360" w:lineRule="auto"/>
+        <w:ind w:left="1170"/>
+        <w:rPr>
+          <w:rFonts w:asciiTheme="majorHAnsi" w:hAnsiTheme="majorHAnsi" w:cstheme="majorHAnsi"/>
+        </w:rPr>
+      </w:pPr>
+      <w:r>
+        <w:rPr>
+          <w:rFonts w:asciiTheme="majorHAnsi" w:hAnsiTheme="majorHAnsi" w:cstheme="majorHAnsi"/>
+        </w:rPr>
+        <w:t>1245229412045524993</w:t>
+      </w:r>
+    </w:p>
+    <w:p>
+      <w:pPr>
+        <w:pStyle w:val="NoSpacing"/>
+        <w:spacing w:line="360" w:lineRule="auto"/>
+        <w:ind w:left="1170"/>
+        <w:rPr>
+          <w:rFonts w:asciiTheme="majorHAnsi" w:hAnsiTheme="majorHAnsi" w:cstheme="majorHAnsi"/>
+        </w:rPr>
+      </w:pPr>
+      <w:r>
+        <w:rPr>
+          <w:rFonts w:asciiTheme="majorHAnsi" w:hAnsiTheme="majorHAnsi" w:cstheme="majorHAnsi"/>
+        </w:rPr>
+        <w:t>1245229411932266496</w:t>
+      </w:r>
+    </w:p>
+    <w:p>
+      <w:pPr>
+        <w:spacing w:before="100" w:beforeAutospacing="1" w:after="100" w:afterAutospacing="1" w:line="240" w:lineRule="auto"/>
+        <w:jc w:val="both"/>
+        <w:outlineLvl w:val="1"/>
+        <w:rPr>
+          <w:rFonts w:asciiTheme="majorHAnsi" w:eastAsia="Times New Roman" w:hAnsiTheme="majorHAnsi" w:cstheme="majorHAnsi"/>
+          <w:b/>
+          <w:bCs/>
+          <w:sz w:val="36"/>
+          <w:szCs w:val="36"/>
+        </w:rPr>
+      </w:pPr>
+      <w:r>
+        <w:rPr>
+          <w:rFonts w:asciiTheme="majorHAnsi" w:eastAsia="Times New Roman" w:hAnsiTheme="majorHAnsi" w:cstheme="majorHAnsi"/>
+          <w:b/>
+          <w:bCs/>
+          <w:sz w:val="36"/>
+          <w:szCs w:val="36"/>
+        </w:rPr>
         <w:t>How to Hydrate</w:t>
       </w:r>
     </w:p>
@@ -540,7 +856,7 @@
         </w:rPr>
         <w:t xml:space="preserve">Hydrating using </w:t>
       </w:r>
-      <w:hyperlink r:id="rId9" w:history="1">
+      <w:hyperlink r:id="rId6" w:history="1">
         <w:r>
           <w:rPr>
             <w:rFonts w:asciiTheme="majorHAnsi" w:eastAsia="Times New Roman" w:hAnsiTheme="majorHAnsi" w:cstheme="majorHAnsi"/>
@@ -581,7 +897,7 @@
         </w:rPr>
         <w:t xml:space="preserve">Navigate to the </w:t>
       </w:r>
-      <w:hyperlink r:id="rId10" w:history="1">
+      <w:hyperlink r:id="rId7" w:history="1">
         <w:r>
           <w:rPr>
             <w:rFonts w:asciiTheme="majorHAnsi" w:eastAsia="Times New Roman" w:hAnsiTheme="majorHAnsi" w:cstheme="majorHAnsi"/>
@@ -590,16 +906,14 @@
           </w:rPr>
           <w:t xml:space="preserve">Hydrator </w:t>
         </w:r>
-        <w:proofErr w:type="spellStart"/>
         <w:r>
           <w:rPr>
             <w:rFonts w:asciiTheme="majorHAnsi" w:eastAsia="Times New Roman" w:hAnsiTheme="majorHAnsi" w:cstheme="majorHAnsi"/>
             <w:sz w:val="24"/>
             <w:szCs w:val="24"/>
           </w:rPr>
-          <w:t>github</w:t>
+          <w:t>GitHub</w:t>
         </w:r>
-        <w:proofErr w:type="spellEnd"/>
         <w:r>
           <w:rPr>
             <w:rFonts w:asciiTheme="majorHAnsi" w:eastAsia="Times New Roman" w:hAnsiTheme="majorHAnsi" w:cstheme="majorHAnsi"/>
@@ -622,49 +936,119 @@
       <w:pPr>
         <w:spacing w:before="100" w:beforeAutospacing="1" w:after="100" w:afterAutospacing="1" w:line="240" w:lineRule="auto"/>
         <w:jc w:val="both"/>
-        <w:outlineLvl w:val="2"/>
         <w:rPr>
           <w:rFonts w:asciiTheme="majorHAnsi" w:eastAsia="Times New Roman" w:hAnsiTheme="majorHAnsi" w:cstheme="majorHAnsi"/>
           <w:b/>
           <w:bCs/>
-          <w:sz w:val="27"/>
-          <w:szCs w:val="27"/>
-        </w:rPr>
-      </w:pPr>
+          <w:sz w:val="32"/>
+          <w:szCs w:val="32"/>
+        </w:rPr>
+      </w:pPr>
+      <w:r>
+        <w:rPr>
+          <w:rFonts w:asciiTheme="majorHAnsi" w:eastAsia="Times New Roman" w:hAnsiTheme="majorHAnsi" w:cstheme="majorHAnsi"/>
+          <w:noProof/>
+        </w:rPr>
+        <w:drawing>
+          <wp:anchor distT="0" distB="0" distL="114300" distR="114300" simplePos="0" relativeHeight="251658240" behindDoc="0" locked="0" layoutInCell="1" allowOverlap="1" wp14:anchorId="74FCEBFD" wp14:editId="307F9B24">
+            <wp:simplePos x="0" y="0"/>
+            <wp:positionH relativeFrom="margin">
+              <wp:posOffset>-142875</wp:posOffset>
+            </wp:positionH>
+            <wp:positionV relativeFrom="paragraph">
+              <wp:posOffset>456565</wp:posOffset>
+            </wp:positionV>
+            <wp:extent cx="6951980" cy="1266825"/>
+            <wp:effectExtent l="0" t="0" r="1270" b="9525"/>
+            <wp:wrapThrough wrapText="bothSides">
+              <wp:wrapPolygon edited="0">
+                <wp:start x="0" y="0"/>
+                <wp:lineTo x="0" y="21438"/>
+                <wp:lineTo x="21545" y="21438"/>
+                <wp:lineTo x="21545" y="0"/>
+                <wp:lineTo x="0" y="0"/>
+              </wp:wrapPolygon>
+            </wp:wrapThrough>
+            <wp:docPr id="2" name="Picture 2"/>
+            <wp:cNvGraphicFramePr>
+              <a:graphicFrameLocks xmlns:a="http://schemas.openxmlformats.org/drawingml/2006/main" noChangeAspect="1"/>
+            </wp:cNvGraphicFramePr>
+            <a:graphic xmlns:a="http://schemas.openxmlformats.org/drawingml/2006/main">
+              <a:graphicData uri="http://schemas.openxmlformats.org/drawingml/2006/picture">
+                <pic:pic xmlns:pic="http://schemas.openxmlformats.org/drawingml/2006/picture">
+                  <pic:nvPicPr>
+                    <pic:cNvPr id="0" name="Picture 1"/>
+                    <pic:cNvPicPr>
+                      <a:picLocks noChangeAspect="1" noChangeArrowheads="1"/>
+                    </pic:cNvPicPr>
+                  </pic:nvPicPr>
+                  <pic:blipFill>
+                    <a:blip r:embed="rId8">
+                      <a:extLst>
+                        <a:ext uri="{28A0092B-C50C-407E-A947-70E740481C1C}">
+                          <a14:useLocalDpi xmlns:a14="http://schemas.microsoft.com/office/drawing/2010/main" val="0"/>
+                        </a:ext>
+                      </a:extLst>
+                    </a:blip>
+                    <a:srcRect/>
+                    <a:stretch>
+                      <a:fillRect/>
+                    </a:stretch>
+                  </pic:blipFill>
+                  <pic:spPr bwMode="auto">
+                    <a:xfrm>
+                      <a:off x="0" y="0"/>
+                      <a:ext cx="6951980" cy="1266825"/>
+                    </a:xfrm>
+                    <a:prstGeom prst="rect">
+                      <a:avLst/>
+                    </a:prstGeom>
+                    <a:noFill/>
+                    <a:ln>
+                      <a:noFill/>
+                    </a:ln>
+                  </pic:spPr>
+                </pic:pic>
+              </a:graphicData>
+            </a:graphic>
+            <wp14:sizeRelH relativeFrom="page">
+              <wp14:pctWidth>0</wp14:pctWidth>
+            </wp14:sizeRelH>
+            <wp14:sizeRelV relativeFrom="page">
+              <wp14:pctHeight>0</wp14:pctHeight>
+            </wp14:sizeRelV>
+          </wp:anchor>
+        </w:drawing>
+      </w:r>
       <w:r>
         <w:rPr>
           <w:rFonts w:asciiTheme="majorHAnsi" w:eastAsia="Times New Roman" w:hAnsiTheme="majorHAnsi" w:cstheme="majorHAnsi"/>
           <w:b/>
           <w:bCs/>
-          <w:sz w:val="27"/>
-          <w:szCs w:val="27"/>
-        </w:rPr>
-        <w:lastRenderedPageBreak/>
-        <w:t xml:space="preserve">Hydrating using </w:t>
-      </w:r>
-      <w:hyperlink r:id="rId11" w:history="1">
-        <w:proofErr w:type="spellStart"/>
-        <w:r>
-          <w:rPr>
-            <w:rFonts w:asciiTheme="majorHAnsi" w:eastAsia="Times New Roman" w:hAnsiTheme="majorHAnsi" w:cstheme="majorHAnsi"/>
-            <w:b/>
-            <w:bCs/>
-            <w:sz w:val="27"/>
-            <w:szCs w:val="27"/>
-          </w:rPr>
-          <w:t>Twarc</w:t>
-        </w:r>
-        <w:proofErr w:type="spellEnd"/>
-      </w:hyperlink>
+          <w:sz w:val="32"/>
+          <w:szCs w:val="32"/>
+        </w:rPr>
+        <w:t xml:space="preserve">Sample of gathered </w:t>
+      </w:r>
       <w:r>
         <w:rPr>
           <w:rFonts w:asciiTheme="majorHAnsi" w:eastAsia="Times New Roman" w:hAnsiTheme="majorHAnsi" w:cstheme="majorHAnsi"/>
           <w:b/>
           <w:bCs/>
-          <w:sz w:val="27"/>
-          <w:szCs w:val="27"/>
-        </w:rPr>
-        <w:t xml:space="preserve"> (CLI)</w:t>
+          <w:sz w:val="32"/>
+          <w:szCs w:val="32"/>
+        </w:rPr>
+        <w:t xml:space="preserve">hydrated info for the above </w:t>
+      </w:r>
+      <w:r>
+        <w:rPr>
+          <w:rFonts w:asciiTheme="majorHAnsi" w:eastAsia="Times New Roman" w:hAnsiTheme="majorHAnsi" w:cstheme="majorHAnsi"/>
+          <w:b/>
+          <w:bCs/>
+          <w:sz w:val="32"/>
+          <w:szCs w:val="32"/>
+        </w:rPr>
+        <w:t>Twitter IDs’:</w:t>
       </w:r>
     </w:p>
     <w:p>
@@ -677,401 +1061,6 @@
           <w:szCs w:val="24"/>
         </w:rPr>
       </w:pPr>
-      <w:r>
-        <w:rPr>
-          <w:rFonts w:asciiTheme="majorHAnsi" w:eastAsia="Times New Roman" w:hAnsiTheme="majorHAnsi" w:cstheme="majorHAnsi"/>
-          <w:sz w:val="24"/>
-          <w:szCs w:val="24"/>
-        </w:rPr>
-        <w:t>Many thanks to Ed Summers (</w:t>
-      </w:r>
-      <w:proofErr w:type="spellStart"/>
-      <w:r>
-        <w:rPr>
-          <w:rFonts w:asciiTheme="majorHAnsi" w:eastAsia="Times New Roman" w:hAnsiTheme="majorHAnsi" w:cstheme="majorHAnsi"/>
-          <w:sz w:val="24"/>
-          <w:szCs w:val="24"/>
-        </w:rPr>
-        <w:fldChar w:fldCharType="begin"/>
-      </w:r>
-      <w:r>
-        <w:rPr>
-          <w:rFonts w:asciiTheme="majorHAnsi" w:eastAsia="Times New Roman" w:hAnsiTheme="majorHAnsi" w:cstheme="majorHAnsi"/>
-          <w:sz w:val="24"/>
-          <w:szCs w:val="24"/>
-        </w:rPr>
-        <w:instrText xml:space="preserve"> HYPERLINK "https://github.com/edsu" </w:instrText>
-      </w:r>
-      <w:r>
-        <w:rPr>
-          <w:rFonts w:asciiTheme="majorHAnsi" w:eastAsia="Times New Roman" w:hAnsiTheme="majorHAnsi" w:cstheme="majorHAnsi"/>
-          <w:sz w:val="24"/>
-          <w:szCs w:val="24"/>
-        </w:rPr>
-        <w:fldChar w:fldCharType="separate"/>
-      </w:r>
-      <w:r>
-        <w:rPr>
-          <w:rFonts w:asciiTheme="majorHAnsi" w:eastAsia="Times New Roman" w:hAnsiTheme="majorHAnsi" w:cstheme="majorHAnsi"/>
-          <w:sz w:val="24"/>
-          <w:szCs w:val="24"/>
-        </w:rPr>
-        <w:t>edsu</w:t>
-      </w:r>
-      <w:proofErr w:type="spellEnd"/>
-      <w:r>
-        <w:rPr>
-          <w:rFonts w:asciiTheme="majorHAnsi" w:eastAsia="Times New Roman" w:hAnsiTheme="majorHAnsi" w:cstheme="majorHAnsi"/>
-          <w:sz w:val="24"/>
-          <w:szCs w:val="24"/>
-        </w:rPr>
-        <w:fldChar w:fldCharType="end"/>
-      </w:r>
-      <w:r>
-        <w:rPr>
-          <w:rFonts w:asciiTheme="majorHAnsi" w:eastAsia="Times New Roman" w:hAnsiTheme="majorHAnsi" w:cstheme="majorHAnsi"/>
-          <w:sz w:val="24"/>
-          <w:szCs w:val="24"/>
-        </w:rPr>
-        <w:t xml:space="preserve">) for writing this script that uses </w:t>
-      </w:r>
-      <w:hyperlink r:id="rId12" w:history="1">
-        <w:proofErr w:type="spellStart"/>
-        <w:r>
-          <w:rPr>
-            <w:rFonts w:asciiTheme="majorHAnsi" w:eastAsia="Times New Roman" w:hAnsiTheme="majorHAnsi" w:cstheme="majorHAnsi"/>
-            <w:sz w:val="24"/>
-            <w:szCs w:val="24"/>
-          </w:rPr>
-          <w:t>Twarc</w:t>
-        </w:r>
-        <w:proofErr w:type="spellEnd"/>
-      </w:hyperlink>
-      <w:r>
-        <w:rPr>
-          <w:rFonts w:asciiTheme="majorHAnsi" w:eastAsia="Times New Roman" w:hAnsiTheme="majorHAnsi" w:cstheme="majorHAnsi"/>
-          <w:sz w:val="24"/>
-          <w:szCs w:val="24"/>
-        </w:rPr>
-        <w:t xml:space="preserve"> to hydrate all Tweet-IDs stored in their corresponding folders.</w:t>
-      </w:r>
-    </w:p>
-    <w:p>
-      <w:pPr>
-        <w:spacing w:before="100" w:beforeAutospacing="1" w:after="100" w:afterAutospacing="1" w:line="240" w:lineRule="auto"/>
-        <w:jc w:val="both"/>
-        <w:rPr>
-          <w:rFonts w:asciiTheme="majorHAnsi" w:eastAsia="Times New Roman" w:hAnsiTheme="majorHAnsi" w:cstheme="majorHAnsi"/>
-          <w:sz w:val="24"/>
-          <w:szCs w:val="24"/>
-        </w:rPr>
-      </w:pPr>
-      <w:r>
-        <w:rPr>
-          <w:rFonts w:asciiTheme="majorHAnsi" w:eastAsia="Times New Roman" w:hAnsiTheme="majorHAnsi" w:cstheme="majorHAnsi"/>
-          <w:sz w:val="24"/>
-          <w:szCs w:val="24"/>
-        </w:rPr>
-        <w:t xml:space="preserve">First install </w:t>
-      </w:r>
-      <w:proofErr w:type="spellStart"/>
-      <w:r>
-        <w:rPr>
-          <w:rFonts w:asciiTheme="majorHAnsi" w:eastAsia="Times New Roman" w:hAnsiTheme="majorHAnsi" w:cstheme="majorHAnsi"/>
-          <w:sz w:val="24"/>
-          <w:szCs w:val="24"/>
-        </w:rPr>
-        <w:t>Twarc</w:t>
-      </w:r>
-      <w:proofErr w:type="spellEnd"/>
-      <w:r>
-        <w:rPr>
-          <w:rFonts w:asciiTheme="majorHAnsi" w:eastAsia="Times New Roman" w:hAnsiTheme="majorHAnsi" w:cstheme="majorHAnsi"/>
-          <w:sz w:val="24"/>
-          <w:szCs w:val="24"/>
-        </w:rPr>
-        <w:t xml:space="preserve"> and </w:t>
-      </w:r>
-      <w:proofErr w:type="spellStart"/>
-      <w:r>
-        <w:rPr>
-          <w:rFonts w:asciiTheme="majorHAnsi" w:eastAsia="Times New Roman" w:hAnsiTheme="majorHAnsi" w:cstheme="majorHAnsi"/>
-          <w:sz w:val="24"/>
-          <w:szCs w:val="24"/>
-        </w:rPr>
-        <w:t>tqdm</w:t>
-      </w:r>
-      <w:proofErr w:type="spellEnd"/>
-    </w:p>
-    <w:p>
-      <w:pPr>
-        <w:tabs>
-          <w:tab w:val="left" w:pos="916"/>
-          <w:tab w:val="left" w:pos="1832"/>
-          <w:tab w:val="left" w:pos="2748"/>
-          <w:tab w:val="left" w:pos="3664"/>
-          <w:tab w:val="left" w:pos="4580"/>
-          <w:tab w:val="left" w:pos="5496"/>
-          <w:tab w:val="left" w:pos="6412"/>
-          <w:tab w:val="left" w:pos="7328"/>
-          <w:tab w:val="left" w:pos="8244"/>
-          <w:tab w:val="left" w:pos="9160"/>
-          <w:tab w:val="left" w:pos="10076"/>
-          <w:tab w:val="left" w:pos="10992"/>
-          <w:tab w:val="left" w:pos="11908"/>
-          <w:tab w:val="left" w:pos="12824"/>
-          <w:tab w:val="left" w:pos="13740"/>
-          <w:tab w:val="left" w:pos="14656"/>
-        </w:tabs>
-        <w:spacing w:after="0" w:line="240" w:lineRule="auto"/>
-        <w:jc w:val="both"/>
-        <w:rPr>
-          <w:rFonts w:asciiTheme="majorHAnsi" w:eastAsia="Times New Roman" w:hAnsiTheme="majorHAnsi" w:cstheme="majorHAnsi"/>
-          <w:sz w:val="20"/>
-          <w:szCs w:val="20"/>
-        </w:rPr>
-      </w:pPr>
-      <w:r>
-        <w:rPr>
-          <w:rFonts w:asciiTheme="majorHAnsi" w:eastAsia="Times New Roman" w:hAnsiTheme="majorHAnsi" w:cstheme="majorHAnsi"/>
-          <w:sz w:val="20"/>
-          <w:szCs w:val="20"/>
-        </w:rPr>
-        <w:t xml:space="preserve">pip3 install </w:t>
-      </w:r>
-      <w:proofErr w:type="spellStart"/>
-      <w:r>
-        <w:rPr>
-          <w:rFonts w:asciiTheme="majorHAnsi" w:eastAsia="Times New Roman" w:hAnsiTheme="majorHAnsi" w:cstheme="majorHAnsi"/>
-          <w:sz w:val="20"/>
-          <w:szCs w:val="20"/>
-        </w:rPr>
-        <w:t>twarc</w:t>
-      </w:r>
-      <w:proofErr w:type="spellEnd"/>
-    </w:p>
-    <w:p>
-      <w:pPr>
-        <w:tabs>
-          <w:tab w:val="left" w:pos="916"/>
-          <w:tab w:val="left" w:pos="1832"/>
-          <w:tab w:val="left" w:pos="2748"/>
-          <w:tab w:val="left" w:pos="3664"/>
-          <w:tab w:val="left" w:pos="4580"/>
-          <w:tab w:val="left" w:pos="5496"/>
-          <w:tab w:val="left" w:pos="6412"/>
-          <w:tab w:val="left" w:pos="7328"/>
-          <w:tab w:val="left" w:pos="8244"/>
-          <w:tab w:val="left" w:pos="9160"/>
-          <w:tab w:val="left" w:pos="10076"/>
-          <w:tab w:val="left" w:pos="10992"/>
-          <w:tab w:val="left" w:pos="11908"/>
-          <w:tab w:val="left" w:pos="12824"/>
-          <w:tab w:val="left" w:pos="13740"/>
-          <w:tab w:val="left" w:pos="14656"/>
-        </w:tabs>
-        <w:spacing w:after="0" w:line="240" w:lineRule="auto"/>
-        <w:jc w:val="both"/>
-        <w:rPr>
-          <w:rFonts w:asciiTheme="majorHAnsi" w:eastAsia="Times New Roman" w:hAnsiTheme="majorHAnsi" w:cstheme="majorHAnsi"/>
-          <w:sz w:val="20"/>
-          <w:szCs w:val="20"/>
-        </w:rPr>
-      </w:pPr>
-      <w:r>
-        <w:rPr>
-          <w:rFonts w:asciiTheme="majorHAnsi" w:eastAsia="Times New Roman" w:hAnsiTheme="majorHAnsi" w:cstheme="majorHAnsi"/>
-          <w:sz w:val="20"/>
-          <w:szCs w:val="20"/>
-        </w:rPr>
-        <w:t xml:space="preserve">pip3 install </w:t>
-      </w:r>
-      <w:proofErr w:type="spellStart"/>
-      <w:r>
-        <w:rPr>
-          <w:rFonts w:asciiTheme="majorHAnsi" w:eastAsia="Times New Roman" w:hAnsiTheme="majorHAnsi" w:cstheme="majorHAnsi"/>
-          <w:sz w:val="20"/>
-          <w:szCs w:val="20"/>
-        </w:rPr>
-        <w:t>tqdm</w:t>
-      </w:r>
-      <w:proofErr w:type="spellEnd"/>
-    </w:p>
-    <w:p>
-      <w:pPr>
-        <w:spacing w:before="100" w:beforeAutospacing="1" w:after="100" w:afterAutospacing="1" w:line="240" w:lineRule="auto"/>
-        <w:jc w:val="both"/>
-        <w:rPr>
-          <w:rFonts w:asciiTheme="majorHAnsi" w:eastAsia="Times New Roman" w:hAnsiTheme="majorHAnsi" w:cstheme="majorHAnsi"/>
-          <w:sz w:val="24"/>
-          <w:szCs w:val="24"/>
-        </w:rPr>
-      </w:pPr>
-      <w:r>
-        <w:rPr>
-          <w:rFonts w:asciiTheme="majorHAnsi" w:eastAsia="Times New Roman" w:hAnsiTheme="majorHAnsi" w:cstheme="majorHAnsi"/>
-          <w:sz w:val="24"/>
-          <w:szCs w:val="24"/>
-        </w:rPr>
-        <w:t xml:space="preserve">Configure </w:t>
-      </w:r>
-      <w:proofErr w:type="spellStart"/>
-      <w:r>
-        <w:rPr>
-          <w:rFonts w:asciiTheme="majorHAnsi" w:eastAsia="Times New Roman" w:hAnsiTheme="majorHAnsi" w:cstheme="majorHAnsi"/>
-          <w:sz w:val="24"/>
-          <w:szCs w:val="24"/>
-        </w:rPr>
-        <w:t>Twarc</w:t>
-      </w:r>
-      <w:proofErr w:type="spellEnd"/>
-      <w:r>
-        <w:rPr>
-          <w:rFonts w:asciiTheme="majorHAnsi" w:eastAsia="Times New Roman" w:hAnsiTheme="majorHAnsi" w:cstheme="majorHAnsi"/>
-          <w:sz w:val="24"/>
-          <w:szCs w:val="24"/>
-        </w:rPr>
-        <w:t xml:space="preserve"> with your Twitter API tokens (note you must </w:t>
-      </w:r>
-      <w:hyperlink r:id="rId13" w:history="1">
-        <w:r>
-          <w:rPr>
-            <w:rFonts w:asciiTheme="majorHAnsi" w:eastAsia="Times New Roman" w:hAnsiTheme="majorHAnsi" w:cstheme="majorHAnsi"/>
-            <w:sz w:val="24"/>
-            <w:szCs w:val="24"/>
-          </w:rPr>
-          <w:t>apply</w:t>
-        </w:r>
-      </w:hyperlink>
-      <w:r>
-        <w:rPr>
-          <w:rFonts w:asciiTheme="majorHAnsi" w:eastAsia="Times New Roman" w:hAnsiTheme="majorHAnsi" w:cstheme="majorHAnsi"/>
-          <w:sz w:val="24"/>
-          <w:szCs w:val="24"/>
-        </w:rPr>
-        <w:t xml:space="preserve"> for a Twitter developer account first in order to obtain the needed tokens). You can also configure the API tokens in the script, if unable to configure through CLI.</w:t>
-      </w:r>
-    </w:p>
-    <w:p>
-      <w:pPr>
-        <w:tabs>
-          <w:tab w:val="left" w:pos="916"/>
-          <w:tab w:val="left" w:pos="1832"/>
-          <w:tab w:val="left" w:pos="2748"/>
-          <w:tab w:val="left" w:pos="3664"/>
-          <w:tab w:val="left" w:pos="4580"/>
-          <w:tab w:val="left" w:pos="5496"/>
-          <w:tab w:val="left" w:pos="6412"/>
-          <w:tab w:val="left" w:pos="7328"/>
-          <w:tab w:val="left" w:pos="8244"/>
-          <w:tab w:val="left" w:pos="9160"/>
-          <w:tab w:val="left" w:pos="10076"/>
-          <w:tab w:val="left" w:pos="10992"/>
-          <w:tab w:val="left" w:pos="11908"/>
-          <w:tab w:val="left" w:pos="12824"/>
-          <w:tab w:val="left" w:pos="13740"/>
-          <w:tab w:val="left" w:pos="14656"/>
-        </w:tabs>
-        <w:spacing w:after="0" w:line="240" w:lineRule="auto"/>
-        <w:jc w:val="both"/>
-        <w:rPr>
-          <w:rFonts w:asciiTheme="majorHAnsi" w:eastAsia="Times New Roman" w:hAnsiTheme="majorHAnsi" w:cstheme="majorHAnsi"/>
-          <w:sz w:val="20"/>
-          <w:szCs w:val="20"/>
-        </w:rPr>
-      </w:pPr>
-      <w:proofErr w:type="spellStart"/>
-      <w:r>
-        <w:rPr>
-          <w:rFonts w:asciiTheme="majorHAnsi" w:eastAsia="Times New Roman" w:hAnsiTheme="majorHAnsi" w:cstheme="majorHAnsi"/>
-          <w:sz w:val="20"/>
-          <w:szCs w:val="20"/>
-        </w:rPr>
-        <w:t>twarc</w:t>
-      </w:r>
-      <w:proofErr w:type="spellEnd"/>
-      <w:r>
-        <w:rPr>
-          <w:rFonts w:asciiTheme="majorHAnsi" w:eastAsia="Times New Roman" w:hAnsiTheme="majorHAnsi" w:cstheme="majorHAnsi"/>
-          <w:sz w:val="20"/>
-          <w:szCs w:val="20"/>
-        </w:rPr>
-        <w:t xml:space="preserve"> configure</w:t>
-      </w:r>
-    </w:p>
-    <w:p>
-      <w:pPr>
-        <w:spacing w:before="100" w:beforeAutospacing="1" w:after="100" w:afterAutospacing="1" w:line="240" w:lineRule="auto"/>
-        <w:jc w:val="both"/>
-        <w:rPr>
-          <w:rFonts w:asciiTheme="majorHAnsi" w:eastAsia="Times New Roman" w:hAnsiTheme="majorHAnsi" w:cstheme="majorHAnsi"/>
-          <w:sz w:val="24"/>
-          <w:szCs w:val="24"/>
-        </w:rPr>
-      </w:pPr>
-      <w:r>
-        <w:rPr>
-          <w:rFonts w:asciiTheme="majorHAnsi" w:eastAsia="Times New Roman" w:hAnsiTheme="majorHAnsi" w:cstheme="majorHAnsi"/>
-          <w:sz w:val="24"/>
-          <w:szCs w:val="24"/>
-        </w:rPr>
-        <w:t xml:space="preserve">Run the script. The hydrated Tweets will be stored in the same folder as the Tweet-ID file, and is saved as a compressed </w:t>
-      </w:r>
-      <w:proofErr w:type="spellStart"/>
-      <w:r>
-        <w:rPr>
-          <w:rFonts w:asciiTheme="majorHAnsi" w:eastAsia="Times New Roman" w:hAnsiTheme="majorHAnsi" w:cstheme="majorHAnsi"/>
-          <w:sz w:val="24"/>
-          <w:szCs w:val="24"/>
-        </w:rPr>
-        <w:t>jsonl</w:t>
-      </w:r>
-      <w:proofErr w:type="spellEnd"/>
-      <w:r>
-        <w:rPr>
-          <w:rFonts w:asciiTheme="majorHAnsi" w:eastAsia="Times New Roman" w:hAnsiTheme="majorHAnsi" w:cstheme="majorHAnsi"/>
-          <w:sz w:val="24"/>
-          <w:szCs w:val="24"/>
-        </w:rPr>
-        <w:t xml:space="preserve"> file</w:t>
-      </w:r>
-    </w:p>
-    <w:p>
-      <w:pPr>
-        <w:tabs>
-          <w:tab w:val="left" w:pos="916"/>
-          <w:tab w:val="left" w:pos="1832"/>
-          <w:tab w:val="left" w:pos="2748"/>
-          <w:tab w:val="left" w:pos="3664"/>
-          <w:tab w:val="left" w:pos="4580"/>
-          <w:tab w:val="left" w:pos="5496"/>
-          <w:tab w:val="left" w:pos="6412"/>
-          <w:tab w:val="left" w:pos="7328"/>
-          <w:tab w:val="left" w:pos="8244"/>
-          <w:tab w:val="left" w:pos="9160"/>
-          <w:tab w:val="left" w:pos="10076"/>
-          <w:tab w:val="left" w:pos="10992"/>
-          <w:tab w:val="left" w:pos="11908"/>
-          <w:tab w:val="left" w:pos="12824"/>
-          <w:tab w:val="left" w:pos="13740"/>
-          <w:tab w:val="left" w:pos="14656"/>
-        </w:tabs>
-        <w:spacing w:after="0" w:line="240" w:lineRule="auto"/>
-        <w:jc w:val="both"/>
-        <w:rPr>
-          <w:rFonts w:asciiTheme="majorHAnsi" w:eastAsia="Times New Roman" w:hAnsiTheme="majorHAnsi" w:cstheme="majorHAnsi"/>
-          <w:sz w:val="20"/>
-          <w:szCs w:val="20"/>
-        </w:rPr>
-      </w:pPr>
-      <w:r>
-        <w:rPr>
-          <w:rFonts w:asciiTheme="majorHAnsi" w:eastAsia="Times New Roman" w:hAnsiTheme="majorHAnsi" w:cstheme="majorHAnsi"/>
-          <w:sz w:val="20"/>
-          <w:szCs w:val="20"/>
-        </w:rPr>
-        <w:t>python3 hydrate.py</w:t>
-      </w:r>
     </w:p>
     <w:p>
       <w:pPr>
@@ -1096,7 +1085,7 @@
           <w:sz w:val="48"/>
           <w:szCs w:val="48"/>
         </w:rPr>
-        <w:t>Data Usage Agreement</w:t>
+        <w:t xml:space="preserve">Statistics Summary </w:t>
       </w:r>
     </w:p>
     <w:p>
@@ -1115,199 +1104,7 @@
           <w:sz w:val="24"/>
           <w:szCs w:val="24"/>
         </w:rPr>
-        <w:t>This dataset is licensed under the Creative Commons Attribution-</w:t>
-      </w:r>
-      <w:proofErr w:type="spellStart"/>
-      <w:r>
-        <w:rPr>
-          <w:rFonts w:asciiTheme="majorHAnsi" w:eastAsia="Times New Roman" w:hAnsiTheme="majorHAnsi" w:cstheme="majorHAnsi"/>
-          <w:sz w:val="24"/>
-          <w:szCs w:val="24"/>
-        </w:rPr>
-        <w:t>NonCommercial</w:t>
-      </w:r>
-      <w:proofErr w:type="spellEnd"/>
-      <w:r>
-        <w:rPr>
-          <w:rFonts w:asciiTheme="majorHAnsi" w:eastAsia="Times New Roman" w:hAnsiTheme="majorHAnsi" w:cstheme="majorHAnsi"/>
-          <w:sz w:val="24"/>
-          <w:szCs w:val="24"/>
-        </w:rPr>
-        <w:t>-</w:t>
-      </w:r>
-      <w:proofErr w:type="spellStart"/>
-      <w:r>
-        <w:rPr>
-          <w:rFonts w:asciiTheme="majorHAnsi" w:eastAsia="Times New Roman" w:hAnsiTheme="majorHAnsi" w:cstheme="majorHAnsi"/>
-          <w:sz w:val="24"/>
-          <w:szCs w:val="24"/>
-        </w:rPr>
-        <w:t>ShareAlike</w:t>
-      </w:r>
-      <w:proofErr w:type="spellEnd"/>
-      <w:r>
-        <w:rPr>
-          <w:rFonts w:asciiTheme="majorHAnsi" w:eastAsia="Times New Roman" w:hAnsiTheme="majorHAnsi" w:cstheme="majorHAnsi"/>
-          <w:sz w:val="24"/>
-          <w:szCs w:val="24"/>
-        </w:rPr>
-        <w:t xml:space="preserve"> 4.0 International Public License (</w:t>
-      </w:r>
-      <w:hyperlink r:id="rId14" w:history="1">
-        <w:r>
-          <w:rPr>
-            <w:rFonts w:asciiTheme="majorHAnsi" w:eastAsia="Times New Roman" w:hAnsiTheme="majorHAnsi" w:cstheme="majorHAnsi"/>
-            <w:sz w:val="24"/>
-            <w:szCs w:val="24"/>
-          </w:rPr>
-          <w:t>CC BY-NC-SA 4.0</w:t>
-        </w:r>
-      </w:hyperlink>
-      <w:r>
-        <w:rPr>
-          <w:rFonts w:asciiTheme="majorHAnsi" w:eastAsia="Times New Roman" w:hAnsiTheme="majorHAnsi" w:cstheme="majorHAnsi"/>
-          <w:sz w:val="24"/>
-          <w:szCs w:val="24"/>
-        </w:rPr>
-        <w:t xml:space="preserve">). By using this dataset, you agree to abide by the stipulations in the license, remain in compliance with Twitter’s </w:t>
-      </w:r>
-      <w:hyperlink r:id="rId15" w:history="1">
-        <w:r>
-          <w:rPr>
-            <w:rFonts w:asciiTheme="majorHAnsi" w:eastAsia="Times New Roman" w:hAnsiTheme="majorHAnsi" w:cstheme="majorHAnsi"/>
-            <w:sz w:val="24"/>
-            <w:szCs w:val="24"/>
-          </w:rPr>
-          <w:t>Terms of Service</w:t>
-        </w:r>
-      </w:hyperlink>
-      <w:r>
-        <w:rPr>
-          <w:rFonts w:asciiTheme="majorHAnsi" w:eastAsia="Times New Roman" w:hAnsiTheme="majorHAnsi" w:cstheme="majorHAnsi"/>
-          <w:sz w:val="24"/>
-          <w:szCs w:val="24"/>
-        </w:rPr>
-        <w:t>, and cite the following manuscript:</w:t>
-      </w:r>
-    </w:p>
-    <w:p>
-      <w:pPr>
-        <w:spacing w:before="100" w:beforeAutospacing="1" w:after="100" w:afterAutospacing="1" w:line="240" w:lineRule="auto"/>
-        <w:jc w:val="both"/>
-        <w:rPr>
-          <w:rFonts w:asciiTheme="majorHAnsi" w:eastAsia="Times New Roman" w:hAnsiTheme="majorHAnsi" w:cstheme="majorHAnsi"/>
-          <w:sz w:val="24"/>
-          <w:szCs w:val="24"/>
-        </w:rPr>
-      </w:pPr>
-      <w:r>
-        <w:rPr>
-          <w:rFonts w:asciiTheme="majorHAnsi" w:eastAsia="Times New Roman" w:hAnsiTheme="majorHAnsi" w:cstheme="majorHAnsi"/>
-          <w:sz w:val="24"/>
-          <w:szCs w:val="24"/>
-        </w:rPr>
-        <w:t xml:space="preserve">Emily Chen, Kristina </w:t>
-      </w:r>
-      <w:proofErr w:type="spellStart"/>
-      <w:r>
-        <w:rPr>
-          <w:rFonts w:asciiTheme="majorHAnsi" w:eastAsia="Times New Roman" w:hAnsiTheme="majorHAnsi" w:cstheme="majorHAnsi"/>
-          <w:sz w:val="24"/>
-          <w:szCs w:val="24"/>
-        </w:rPr>
-        <w:t>Lerman</w:t>
-      </w:r>
-      <w:proofErr w:type="spellEnd"/>
-      <w:r>
-        <w:rPr>
-          <w:rFonts w:asciiTheme="majorHAnsi" w:eastAsia="Times New Roman" w:hAnsiTheme="majorHAnsi" w:cstheme="majorHAnsi"/>
-          <w:sz w:val="24"/>
-          <w:szCs w:val="24"/>
-        </w:rPr>
-        <w:t xml:space="preserve">, and Emilio Ferrara. 2020. #COVID-19: The First Public Coronavirus Twitter Dataset. </w:t>
-      </w:r>
-      <w:proofErr w:type="spellStart"/>
-      <w:proofErr w:type="gramStart"/>
-      <w:r>
-        <w:rPr>
-          <w:rFonts w:asciiTheme="majorHAnsi" w:eastAsia="Times New Roman" w:hAnsiTheme="majorHAnsi" w:cstheme="majorHAnsi"/>
-          <w:sz w:val="24"/>
-          <w:szCs w:val="24"/>
-        </w:rPr>
-        <w:t>arXiv:cs.SI</w:t>
-      </w:r>
-      <w:proofErr w:type="spellEnd"/>
-      <w:proofErr w:type="gramEnd"/>
-      <w:r>
-        <w:rPr>
-          <w:rFonts w:asciiTheme="majorHAnsi" w:eastAsia="Times New Roman" w:hAnsiTheme="majorHAnsi" w:cstheme="majorHAnsi"/>
-          <w:sz w:val="24"/>
-          <w:szCs w:val="24"/>
-        </w:rPr>
-        <w:t>/2003.07372, 2020</w:t>
-      </w:r>
-    </w:p>
-    <w:p>
-      <w:pPr>
-        <w:spacing w:before="100" w:beforeAutospacing="1" w:after="100" w:afterAutospacing="1" w:line="240" w:lineRule="auto"/>
-        <w:jc w:val="both"/>
-        <w:outlineLvl w:val="0"/>
-        <w:rPr>
-          <w:rFonts w:asciiTheme="majorHAnsi" w:eastAsia="Times New Roman" w:hAnsiTheme="majorHAnsi" w:cstheme="majorHAnsi"/>
-          <w:b/>
-          <w:bCs/>
-          <w:kern w:val="36"/>
-          <w:sz w:val="48"/>
-          <w:szCs w:val="48"/>
-        </w:rPr>
-      </w:pPr>
-      <w:r>
-        <w:rPr>
-          <w:rFonts w:asciiTheme="majorHAnsi" w:eastAsia="Times New Roman" w:hAnsiTheme="majorHAnsi" w:cstheme="majorHAnsi"/>
-          <w:b/>
-          <w:bCs/>
-          <w:kern w:val="36"/>
-          <w:sz w:val="48"/>
-          <w:szCs w:val="48"/>
-        </w:rPr>
-        <w:t>Statistics Summary (v1.6)</w:t>
-      </w:r>
-    </w:p>
-    <w:p>
-      <w:pPr>
-        <w:spacing w:before="100" w:beforeAutospacing="1" w:after="100" w:afterAutospacing="1" w:line="240" w:lineRule="auto"/>
-        <w:jc w:val="both"/>
-        <w:rPr>
-          <w:rFonts w:asciiTheme="majorHAnsi" w:eastAsia="Times New Roman" w:hAnsiTheme="majorHAnsi" w:cstheme="majorHAnsi"/>
-          <w:sz w:val="24"/>
-          <w:szCs w:val="24"/>
-        </w:rPr>
-      </w:pPr>
-      <w:r>
-        <w:rPr>
-          <w:rFonts w:asciiTheme="majorHAnsi" w:eastAsia="Times New Roman" w:hAnsiTheme="majorHAnsi" w:cstheme="majorHAnsi"/>
-          <w:sz w:val="24"/>
-          <w:szCs w:val="24"/>
-        </w:rPr>
-        <w:t xml:space="preserve">Number of </w:t>
-      </w:r>
-      <w:proofErr w:type="gramStart"/>
-      <w:r>
-        <w:rPr>
-          <w:rFonts w:asciiTheme="majorHAnsi" w:eastAsia="Times New Roman" w:hAnsiTheme="majorHAnsi" w:cstheme="majorHAnsi"/>
-          <w:sz w:val="24"/>
-          <w:szCs w:val="24"/>
-        </w:rPr>
-        <w:t>Tweets :</w:t>
-      </w:r>
-      <w:proofErr w:type="gramEnd"/>
-      <w:r>
-        <w:rPr>
-          <w:rFonts w:asciiTheme="majorHAnsi" w:eastAsia="Times New Roman" w:hAnsiTheme="majorHAnsi" w:cstheme="majorHAnsi"/>
-          <w:sz w:val="24"/>
-          <w:szCs w:val="24"/>
-        </w:rPr>
-        <w:t xml:space="preserve"> </w:t>
+        <w:t xml:space="preserve">Number of Tweets : </w:t>
       </w:r>
       <w:r>
         <w:rPr>
@@ -1319,35 +1116,6 @@
         </w:rPr>
         <w:t>109,013,655</w:t>
       </w:r>
-    </w:p>
-    <w:p>
-      <w:pPr>
-        <w:spacing w:before="100" w:beforeAutospacing="1" w:after="100" w:afterAutospacing="1" w:line="240" w:lineRule="auto"/>
-        <w:jc w:val="both"/>
-        <w:rPr>
-          <w:rFonts w:asciiTheme="majorHAnsi" w:eastAsia="Times New Roman" w:hAnsiTheme="majorHAnsi" w:cstheme="majorHAnsi"/>
-          <w:sz w:val="24"/>
-          <w:szCs w:val="24"/>
-        </w:rPr>
-      </w:pPr>
-      <w:r>
-        <w:rPr>
-          <w:rFonts w:asciiTheme="majorHAnsi" w:eastAsia="Times New Roman" w:hAnsiTheme="majorHAnsi" w:cstheme="majorHAnsi"/>
-          <w:sz w:val="24"/>
-          <w:szCs w:val="24"/>
-        </w:rPr>
-        <w:t xml:space="preserve">Language breakdown of top 10 most prevalent </w:t>
-      </w:r>
-      <w:proofErr w:type="gramStart"/>
-      <w:r>
-        <w:rPr>
-          <w:rFonts w:asciiTheme="majorHAnsi" w:eastAsia="Times New Roman" w:hAnsiTheme="majorHAnsi" w:cstheme="majorHAnsi"/>
-          <w:sz w:val="24"/>
-          <w:szCs w:val="24"/>
-        </w:rPr>
-        <w:t>languages :</w:t>
-      </w:r>
-      <w:proofErr w:type="gramEnd"/>
     </w:p>
     <w:tbl>
       <w:tblPr>
@@ -1846,6 +1614,7 @@
                 <w:sz w:val="24"/>
                 <w:szCs w:val="24"/>
               </w:rPr>
+              <w:lastRenderedPageBreak/>
               <w:t>French</w:t>
             </w:r>
           </w:p>
@@ -1866,7 +1635,6 @@
                 <w:szCs w:val="24"/>
               </w:rPr>
             </w:pPr>
-            <w:proofErr w:type="spellStart"/>
             <w:r>
               <w:rPr>
                 <w:rFonts w:asciiTheme="majorHAnsi" w:eastAsia="Times New Roman" w:hAnsiTheme="majorHAnsi" w:cstheme="majorHAnsi"/>
@@ -1875,7 +1643,6 @@
               </w:rPr>
               <w:t>fr</w:t>
             </w:r>
-            <w:proofErr w:type="spellEnd"/>
           </w:p>
         </w:tc>
         <w:tc>
@@ -1977,7 +1744,6 @@
                 <w:szCs w:val="24"/>
               </w:rPr>
             </w:pPr>
-            <w:proofErr w:type="spellStart"/>
             <w:r>
               <w:rPr>
                 <w:rFonts w:asciiTheme="majorHAnsi" w:eastAsia="Times New Roman" w:hAnsiTheme="majorHAnsi" w:cstheme="majorHAnsi"/>
@@ -1986,7 +1752,6 @@
               </w:rPr>
               <w:t>pt</w:t>
             </w:r>
-            <w:proofErr w:type="spellEnd"/>
           </w:p>
         </w:tc>
         <w:tc>
@@ -2088,7 +1853,6 @@
                 <w:szCs w:val="24"/>
               </w:rPr>
             </w:pPr>
-            <w:proofErr w:type="spellStart"/>
             <w:r>
               <w:rPr>
                 <w:rFonts w:asciiTheme="majorHAnsi" w:eastAsia="Times New Roman" w:hAnsiTheme="majorHAnsi" w:cstheme="majorHAnsi"/>
@@ -2097,7 +1861,6 @@
               </w:rPr>
               <w:t>th</w:t>
             </w:r>
-            <w:proofErr w:type="spellEnd"/>
           </w:p>
         </w:tc>
         <w:tc>
@@ -2613,7 +2376,6 @@
           <w:sz w:val="48"/>
           <w:szCs w:val="48"/>
         </w:rPr>
-        <w:lastRenderedPageBreak/>
         <w:t>Known Gaps</w:t>
       </w:r>
     </w:p>
@@ -4053,6 +3815,26 @@
       <w:bCs/>
     </w:rPr>
   </w:style>
+  <w:style w:type="paragraph" w:styleId="NoSpacing">
+    <w:name w:val="No Spacing"/>
+    <w:uiPriority w:val="1"/>
+    <w:qFormat/>
+    <w:rsid w:val="00BD0CCB"/>
+    <w:pPr>
+      <w:spacing w:after="0" w:line="240" w:lineRule="auto"/>
+    </w:pPr>
+  </w:style>
+  <w:style w:type="paragraph" w:styleId="ListParagraph">
+    <w:name w:val="List Paragraph"/>
+    <w:basedOn w:val="Normal"/>
+    <w:uiPriority w:val="34"/>
+    <w:qFormat/>
+    <w:rsid w:val="00BD0CCB"/>
+    <w:pPr>
+      <w:ind w:left="720"/>
+      <w:contextualSpacing/>
+    </w:pPr>
+  </w:style>
 </w:styles>
 </file>
 
@@ -4349,4 +4131,16 @@
     </a:ext>
   </a:extLst>
 </a:theme>
+</file>
+
+<file path=customXml/item1.xml><?xml version="1.0" encoding="utf-8"?>
+<b:Sources xmlns:b="http://schemas.openxmlformats.org/officeDocument/2006/bibliography" xmlns="http://schemas.openxmlformats.org/officeDocument/2006/bibliography" SelectedStyle="\APASixthEditionOfficeOnline.xsl" StyleName="APA" Version="6"/>
+</file>
+
+<file path=customXml/itemProps1.xml><?xml version="1.0" encoding="utf-8"?>
+<ds:datastoreItem xmlns:ds="http://schemas.openxmlformats.org/officeDocument/2006/customXml" ds:itemID="{5481FB9A-9B09-4A43-A537-B24AF0079DDA}">
+  <ds:schemaRefs>
+    <ds:schemaRef ds:uri="http://schemas.openxmlformats.org/officeDocument/2006/bibliography"/>
+  </ds:schemaRefs>
+</ds:datastoreItem>
 </file>
</xml_diff>